<commit_message>
Add process generate form
</commit_message>
<xml_diff>
--- a/GD_10.docx
+++ b/GD_10.docx
@@ -1104,8 +1104,6 @@
                 <w:lang w:val="nl-NL"/>
               </w:rPr>
             </w:pPr>
-            <w:bookmarkStart w:id="1" w:name="_GoBack"/>
-            <w:bookmarkEnd w:id="1"/>
           </w:p>
         </w:tc>
       </w:tr>
@@ -1195,6 +1193,151 @@
       <w:pPr>
         <w:ind w:left="720"/>
         <w:jc w:val="center"/>
+        <w:rPr>
+          <w:lang w:val="nl-NL"/>
+        </w:rPr>
+      </w:pPr>
+    </w:p>
+    <w:p>
+      <w:pPr>
+        <w:ind w:left="720"/>
+        <w:jc w:val="center"/>
+        <w:rPr>
+          <w:lang w:val="nl-NL"/>
+        </w:rPr>
+      </w:pPr>
+      <w:bookmarkStart w:id="1" w:name="_GoBack"/>
+      <w:bookmarkEnd w:id="1"/>
+      <w:r>
+        <w:rPr>
+          <w:noProof/>
+        </w:rPr>
+        <mc:AlternateContent>
+          <mc:Choice Requires="wps">
+            <w:drawing>
+              <wp:anchor distT="0" distB="0" distL="114300" distR="114300" simplePos="0" relativeHeight="251659264" behindDoc="0" locked="0" layoutInCell="1" allowOverlap="1" wp14:anchorId="5E3DDE38" wp14:editId="2516DC34">
+                <wp:simplePos x="0" y="0"/>
+                <wp:positionH relativeFrom="margin">
+                  <wp:align>left</wp:align>
+                </wp:positionH>
+                <wp:positionV relativeFrom="paragraph">
+                  <wp:posOffset>174718</wp:posOffset>
+                </wp:positionV>
+                <wp:extent cx="1929777" cy="274320"/>
+                <wp:effectExtent l="0" t="0" r="13335" b="11430"/>
+                <wp:wrapNone/>
+                <wp:docPr id="3" name="Rectangle 3"/>
+                <wp:cNvGraphicFramePr/>
+                <a:graphic xmlns:a="http://schemas.openxmlformats.org/drawingml/2006/main">
+                  <a:graphicData uri="http://schemas.microsoft.com/office/word/2010/wordprocessingShape">
+                    <wps:wsp>
+                      <wps:cNvSpPr/>
+                      <wps:spPr>
+                        <a:xfrm>
+                          <a:off x="0" y="0"/>
+                          <a:ext cx="1929777" cy="274320"/>
+                        </a:xfrm>
+                        <a:prstGeom prst="rect">
+                          <a:avLst/>
+                        </a:prstGeom>
+                      </wps:spPr>
+                      <wps:style>
+                        <a:lnRef idx="2">
+                          <a:schemeClr val="accent1">
+                            <a:shade val="50000"/>
+                          </a:schemeClr>
+                        </a:lnRef>
+                        <a:fillRef idx="1">
+                          <a:schemeClr val="accent1"/>
+                        </a:fillRef>
+                        <a:effectRef idx="0">
+                          <a:schemeClr val="accent1"/>
+                        </a:effectRef>
+                        <a:fontRef idx="minor">
+                          <a:schemeClr val="lt1"/>
+                        </a:fontRef>
+                      </wps:style>
+                      <wps:txbx>
+                        <w:txbxContent>
+                          <w:p>
+                            <w:pPr>
+                              <w:ind w:left="-90" w:right="-153"/>
+                            </w:pPr>
+                            <w:r>
+                              <w:t>&lt;#</w:t>
+                            </w:r>
+                            <w:proofErr w:type="spellStart"/>
+                            <w:proofErr w:type="gramStart"/>
+                            <w:r>
+                              <w:t>general.SHARE</w:t>
+                            </w:r>
+                            <w:proofErr w:type="gramEnd"/>
+                            <w:r>
+                              <w:t>_NAME</w:t>
+                            </w:r>
+                            <w:proofErr w:type="spellEnd"/>
+                            <w:r>
+                              <w:t>&gt;</w:t>
+                            </w:r>
+                          </w:p>
+                        </w:txbxContent>
+                      </wps:txbx>
+                      <wps:bodyPr rot="0" spcFirstLastPara="0" vertOverflow="overflow" horzOverflow="overflow" vert="horz" wrap="square" lIns="0" tIns="0" rIns="0" bIns="0" numCol="1" spcCol="0" rtlCol="0" fromWordArt="0" anchor="ctr" anchorCtr="0" forceAA="0" compatLnSpc="1">
+                        <a:prstTxWarp prst="textNoShape">
+                          <a:avLst/>
+                        </a:prstTxWarp>
+                        <a:noAutofit/>
+                      </wps:bodyPr>
+                    </wps:wsp>
+                  </a:graphicData>
+                </a:graphic>
+                <wp14:sizeRelH relativeFrom="margin">
+                  <wp14:pctWidth>0</wp14:pctWidth>
+                </wp14:sizeRelH>
+                <wp14:sizeRelV relativeFrom="margin">
+                  <wp14:pctHeight>0</wp14:pctHeight>
+                </wp14:sizeRelV>
+              </wp:anchor>
+            </w:drawing>
+          </mc:Choice>
+          <mc:Fallback>
+            <w:pict>
+              <v:rect w14:anchorId="5E3DDE38" id="Rectangle 3" o:spid="_x0000_s1026" style="position:absolute;left:0;text-align:left;margin-left:0;margin-top:13.75pt;width:151.95pt;height:21.6pt;z-index:251659264;visibility:visible;mso-wrap-style:square;mso-width-percent:0;mso-height-percent:0;mso-wrap-distance-left:9pt;mso-wrap-distance-top:0;mso-wrap-distance-right:9pt;mso-wrap-distance-bottom:0;mso-position-horizontal:left;mso-position-horizontal-relative:margin;mso-position-vertical:absolute;mso-position-vertical-relative:text;mso-width-percent:0;mso-height-percent:0;mso-width-relative:margin;mso-height-relative:margin;v-text-anchor:middle" o:gfxdata="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" fillcolor="#5b9bd5 [3204]" strokecolor="#1f4d78 [1604]" strokeweight="1pt">
+                <v:textbox inset="0,0,0,0">
+                  <w:txbxContent>
+                    <w:p>
+                      <w:pPr>
+                        <w:ind w:left="-90" w:right="-153"/>
+                      </w:pPr>
+                      <w:r>
+                        <w:t>&lt;#</w:t>
+                      </w:r>
+                      <w:proofErr w:type="spellStart"/>
+                      <w:proofErr w:type="gramStart"/>
+                      <w:r>
+                        <w:t>general.SHARE</w:t>
+                      </w:r>
+                      <w:proofErr w:type="gramEnd"/>
+                      <w:r>
+                        <w:t>_NAME</w:t>
+                      </w:r>
+                      <w:proofErr w:type="spellEnd"/>
+                      <w:r>
+                        <w:t>&gt;</w:t>
+                      </w:r>
+                    </w:p>
+                  </w:txbxContent>
+                </v:textbox>
+                <w10:wrap anchorx="margin"/>
+              </v:rect>
+            </w:pict>
+          </mc:Fallback>
+        </mc:AlternateContent>
+      </w:r>
+    </w:p>
+    <w:p>
+      <w:pPr>
+        <w:ind w:left="720"/>
         <w:rPr>
           <w:lang w:val="nl-NL"/>
         </w:rPr>
@@ -1957,6 +2100,7 @@
           <w:i/>
           <w:lang w:val="nl-NL"/>
         </w:rPr>
+        <w:lastRenderedPageBreak/>
         <w:t xml:space="preserve">                                   (7) CK chờ giao dịch tự do chuyển nhượng;</w:t>
       </w:r>
     </w:p>

</xml_diff>